<commit_message>
Chương 3 thêm các mô hình UCD và Class Chuyễn OpenLayers sang tiếng Việt.
</commit_message>
<xml_diff>
--- a/Reports/Chuong 3.docx
+++ b/Reports/Chuong 3.docx
@@ -58,15 +58,7 @@
           <w:sz w:val="26"/>
           <w:szCs w:val="26"/>
         </w:rPr>
-        <w:t>H</w:t>
-      </w:r>
-      <w:r>
-        <w:rPr>
-          <w:rFonts w:ascii="Times New Roman" w:hAnsi="Times New Roman" w:cs="Times New Roman"/>
-          <w:sz w:val="26"/>
-          <w:szCs w:val="26"/>
-        </w:rPr>
-        <w:t>ệ thống xây dự</w:t>
+        <w:t>Hệ thống xây dự</w:t>
       </w:r>
       <w:r>
         <w:rPr>
@@ -82,23 +74,7 @@
           <w:sz w:val="26"/>
           <w:szCs w:val="26"/>
         </w:rPr>
-        <w:t xml:space="preserve"> đáp ứng các </w:t>
-      </w:r>
-      <w:r>
-        <w:rPr>
-          <w:rFonts w:ascii="Times New Roman" w:hAnsi="Times New Roman" w:cs="Times New Roman"/>
-          <w:sz w:val="26"/>
-          <w:szCs w:val="26"/>
-        </w:rPr>
-        <w:t>yêu cầu</w:t>
-      </w:r>
-      <w:r>
-        <w:rPr>
-          <w:rFonts w:ascii="Times New Roman" w:hAnsi="Times New Roman" w:cs="Times New Roman"/>
-          <w:sz w:val="26"/>
-          <w:szCs w:val="26"/>
-        </w:rPr>
-        <w:t xml:space="preserve"> sau:</w:t>
+        <w:t xml:space="preserve"> đáp ứng các yêu cầu sau:</w:t>
       </w:r>
     </w:p>
     <w:p>
@@ -325,12 +301,6 @@
         <w:gridCol w:w="3600"/>
       </w:tblGrid>
       <w:tr>
-        <w:tblPrEx>
-          <w:tblCellMar>
-            <w:top w:w="0" w:type="dxa"/>
-            <w:bottom w:w="0" w:type="dxa"/>
-          </w:tblCellMar>
-        </w:tblPrEx>
         <w:tc>
           <w:tcPr>
             <w:tcW w:w="809" w:type="dxa"/>
@@ -489,12 +459,6 @@
         </w:tc>
       </w:tr>
       <w:tr>
-        <w:tblPrEx>
-          <w:tblCellMar>
-            <w:top w:w="0" w:type="dxa"/>
-            <w:bottom w:w="0" w:type="dxa"/>
-          </w:tblCellMar>
-        </w:tblPrEx>
         <w:tc>
           <w:tcPr>
             <w:tcW w:w="809" w:type="dxa"/>
@@ -634,12 +598,6 @@
         </w:tc>
       </w:tr>
       <w:tr>
-        <w:tblPrEx>
-          <w:tblCellMar>
-            <w:top w:w="0" w:type="dxa"/>
-            <w:bottom w:w="0" w:type="dxa"/>
-          </w:tblCellMar>
-        </w:tblPrEx>
         <w:tc>
           <w:tcPr>
             <w:tcW w:w="809" w:type="dxa"/>
@@ -779,12 +737,6 @@
         </w:tc>
       </w:tr>
       <w:tr>
-        <w:tblPrEx>
-          <w:tblCellMar>
-            <w:top w:w="0" w:type="dxa"/>
-            <w:bottom w:w="0" w:type="dxa"/>
-          </w:tblCellMar>
-        </w:tblPrEx>
         <w:tc>
           <w:tcPr>
             <w:tcW w:w="809" w:type="dxa"/>
@@ -924,12 +876,6 @@
         </w:tc>
       </w:tr>
       <w:tr>
-        <w:tblPrEx>
-          <w:tblCellMar>
-            <w:top w:w="0" w:type="dxa"/>
-            <w:bottom w:w="0" w:type="dxa"/>
-          </w:tblCellMar>
-        </w:tblPrEx>
         <w:tc>
           <w:tcPr>
             <w:tcW w:w="809" w:type="dxa"/>
@@ -1078,12 +1024,6 @@
         </w:tc>
       </w:tr>
       <w:tr>
-        <w:tblPrEx>
-          <w:tblCellMar>
-            <w:top w:w="0" w:type="dxa"/>
-            <w:bottom w:w="0" w:type="dxa"/>
-          </w:tblCellMar>
-        </w:tblPrEx>
         <w:tc>
           <w:tcPr>
             <w:tcW w:w="809" w:type="dxa"/>
@@ -1248,12 +1188,6 @@
         </w:tc>
       </w:tr>
       <w:tr>
-        <w:tblPrEx>
-          <w:tblCellMar>
-            <w:top w:w="0" w:type="dxa"/>
-            <w:bottom w:w="0" w:type="dxa"/>
-          </w:tblCellMar>
-        </w:tblPrEx>
         <w:tc>
           <w:tcPr>
             <w:tcW w:w="809" w:type="dxa"/>
@@ -1401,12 +1335,6 @@
         </w:tc>
       </w:tr>
       <w:tr>
-        <w:tblPrEx>
-          <w:tblCellMar>
-            <w:top w:w="0" w:type="dxa"/>
-            <w:bottom w:w="0" w:type="dxa"/>
-          </w:tblCellMar>
-        </w:tblPrEx>
         <w:tc>
           <w:tcPr>
             <w:tcW w:w="809" w:type="dxa"/>
@@ -1554,12 +1482,6 @@
         </w:tc>
       </w:tr>
       <w:tr>
-        <w:tblPrEx>
-          <w:tblCellMar>
-            <w:top w:w="0" w:type="dxa"/>
-            <w:bottom w:w="0" w:type="dxa"/>
-          </w:tblCellMar>
-        </w:tblPrEx>
         <w:tc>
           <w:tcPr>
             <w:tcW w:w="809" w:type="dxa"/>
@@ -1699,12 +1621,6 @@
         </w:tc>
       </w:tr>
       <w:tr>
-        <w:tblPrEx>
-          <w:tblCellMar>
-            <w:top w:w="0" w:type="dxa"/>
-            <w:bottom w:w="0" w:type="dxa"/>
-          </w:tblCellMar>
-        </w:tblPrEx>
         <w:tc>
           <w:tcPr>
             <w:tcW w:w="809" w:type="dxa"/>
@@ -5542,42 +5458,406 @@
           <w:szCs w:val="26"/>
         </w:rPr>
       </w:pPr>
+    </w:p>
+    <w:p>
+      <w:pPr>
+        <w:rPr>
+          <w:rFonts w:ascii="Times New Roman" w:hAnsi="Times New Roman" w:cs="Times New Roman"/>
+          <w:sz w:val="26"/>
+          <w:szCs w:val="26"/>
+        </w:rPr>
+      </w:pPr>
+      <w:r>
+        <w:rPr>
+          <w:rFonts w:ascii="Times New Roman" w:hAnsi="Times New Roman" w:cs="Times New Roman"/>
+          <w:sz w:val="26"/>
+          <w:szCs w:val="26"/>
+        </w:rPr>
+        <w:t>PHÂN TÍCH HỆ THỐNG</w:t>
+      </w:r>
+    </w:p>
+    <w:p>
+      <w:pPr>
+        <w:rPr>
+          <w:rFonts w:ascii="Times New Roman" w:hAnsi="Times New Roman" w:cs="Times New Roman"/>
+          <w:sz w:val="26"/>
+          <w:szCs w:val="26"/>
+        </w:rPr>
+      </w:pPr>
+      <w:r>
+        <w:rPr>
+          <w:rFonts w:ascii="Times New Roman" w:hAnsi="Times New Roman" w:cs="Times New Roman"/>
+          <w:sz w:val="26"/>
+          <w:szCs w:val="26"/>
+        </w:rPr>
+        <w:t>Mô hình Use Case</w:t>
+      </w:r>
+    </w:p>
+    <w:p>
+      <w:pPr>
+        <w:keepNext/>
+      </w:pPr>
+      <w:r>
+        <w:rPr>
+          <w:rFonts w:ascii="Times New Roman" w:hAnsi="Times New Roman" w:cs="Times New Roman"/>
+          <w:noProof/>
+          <w:sz w:val="26"/>
+          <w:szCs w:val="26"/>
+        </w:rPr>
+        <w:drawing>
+          <wp:inline distT="0" distB="0" distL="0" distR="0" wp14:anchorId="2190A41F" wp14:editId="44F50457">
+            <wp:extent cx="4038600" cy="3562350"/>
+            <wp:effectExtent l="0" t="0" r="0" b="0"/>
+            <wp:docPr id="1" name="Picture 1"/>
+            <wp:cNvGraphicFramePr>
+              <a:graphicFrameLocks xmlns:a="http://schemas.openxmlformats.org/drawingml/2006/main" noChangeAspect="1"/>
+            </wp:cNvGraphicFramePr>
+            <a:graphic xmlns:a="http://schemas.openxmlformats.org/drawingml/2006/main">
+              <a:graphicData uri="http://schemas.openxmlformats.org/drawingml/2006/picture">
+                <pic:pic xmlns:pic="http://schemas.openxmlformats.org/drawingml/2006/picture">
+                  <pic:nvPicPr>
+                    <pic:cNvPr id="0" name="Picture 1"/>
+                    <pic:cNvPicPr>
+                      <a:picLocks noChangeAspect="1" noChangeArrowheads="1"/>
+                    </pic:cNvPicPr>
+                  </pic:nvPicPr>
+                  <pic:blipFill>
+                    <a:blip r:embed="rId9">
+                      <a:extLst>
+                        <a:ext uri="{28A0092B-C50C-407E-A947-70E740481C1C}">
+                          <a14:useLocalDpi xmlns:a14="http://schemas.microsoft.com/office/drawing/2010/main" val="0"/>
+                        </a:ext>
+                      </a:extLst>
+                    </a:blip>
+                    <a:srcRect/>
+                    <a:stretch>
+                      <a:fillRect/>
+                    </a:stretch>
+                  </pic:blipFill>
+                  <pic:spPr bwMode="auto">
+                    <a:xfrm>
+                      <a:off x="0" y="0"/>
+                      <a:ext cx="4038600" cy="3562350"/>
+                    </a:xfrm>
+                    <a:prstGeom prst="rect">
+                      <a:avLst/>
+                    </a:prstGeom>
+                    <a:noFill/>
+                    <a:ln>
+                      <a:noFill/>
+                    </a:ln>
+                  </pic:spPr>
+                </pic:pic>
+              </a:graphicData>
+            </a:graphic>
+          </wp:inline>
+        </w:drawing>
+      </w:r>
+    </w:p>
+    <w:p>
+      <w:pPr>
+        <w:pStyle w:val="Caption"/>
+        <w:rPr>
+          <w:noProof/>
+        </w:rPr>
+      </w:pPr>
+      <w:r>
+        <w:t xml:space="preserve">Hình </w:t>
+      </w:r>
+      <w:fldSimple w:instr=" SEQ Hình \* ARABIC ">
+        <w:r>
+          <w:rPr>
+            <w:noProof/>
+          </w:rPr>
+          <w:t>1</w:t>
+        </w:r>
+      </w:fldSimple>
+      <w:r>
+        <w:t xml:space="preserve">: </w:t>
+      </w:r>
+      <w:r>
+        <w:rPr>
+          <w:noProof/>
+        </w:rPr>
+        <w:t>Quản trị hệ thống</w:t>
+      </w:r>
+    </w:p>
+    <w:p>
+      <w:pPr>
+        <w:keepNext/>
+      </w:pPr>
+      <w:r>
+        <w:rPr>
+          <w:noProof/>
+        </w:rPr>
+        <w:lastRenderedPageBreak/>
+        <w:drawing>
+          <wp:inline distT="0" distB="0" distL="0" distR="0" wp14:anchorId="26A5A6DB" wp14:editId="3BFEF25B">
+            <wp:extent cx="5732145" cy="4994633"/>
+            <wp:effectExtent l="0" t="0" r="0" b="0"/>
+            <wp:docPr id="2" name="Picture 2"/>
+            <wp:cNvGraphicFramePr>
+              <a:graphicFrameLocks xmlns:a="http://schemas.openxmlformats.org/drawingml/2006/main" noChangeAspect="1"/>
+            </wp:cNvGraphicFramePr>
+            <a:graphic xmlns:a="http://schemas.openxmlformats.org/drawingml/2006/main">
+              <a:graphicData uri="http://schemas.openxmlformats.org/drawingml/2006/picture">
+                <pic:pic xmlns:pic="http://schemas.openxmlformats.org/drawingml/2006/picture">
+                  <pic:nvPicPr>
+                    <pic:cNvPr id="0" name="Picture 2"/>
+                    <pic:cNvPicPr>
+                      <a:picLocks noChangeAspect="1" noChangeArrowheads="1"/>
+                    </pic:cNvPicPr>
+                  </pic:nvPicPr>
+                  <pic:blipFill>
+                    <a:blip r:embed="rId10">
+                      <a:extLst>
+                        <a:ext uri="{28A0092B-C50C-407E-A947-70E740481C1C}">
+                          <a14:useLocalDpi xmlns:a14="http://schemas.microsoft.com/office/drawing/2010/main" val="0"/>
+                        </a:ext>
+                      </a:extLst>
+                    </a:blip>
+                    <a:srcRect/>
+                    <a:stretch>
+                      <a:fillRect/>
+                    </a:stretch>
+                  </pic:blipFill>
+                  <pic:spPr bwMode="auto">
+                    <a:xfrm>
+                      <a:off x="0" y="0"/>
+                      <a:ext cx="5732145" cy="4994633"/>
+                    </a:xfrm>
+                    <a:prstGeom prst="rect">
+                      <a:avLst/>
+                    </a:prstGeom>
+                    <a:noFill/>
+                    <a:ln>
+                      <a:noFill/>
+                    </a:ln>
+                  </pic:spPr>
+                </pic:pic>
+              </a:graphicData>
+            </a:graphic>
+          </wp:inline>
+        </w:drawing>
+      </w:r>
+    </w:p>
+    <w:p>
+      <w:pPr>
+        <w:pStyle w:val="Caption"/>
+      </w:pPr>
+      <w:r>
+        <w:t xml:space="preserve">Hình </w:t>
+      </w:r>
+      <w:fldSimple w:instr=" SEQ Hình \* ARABIC ">
+        <w:r>
+          <w:rPr>
+            <w:noProof/>
+          </w:rPr>
+          <w:t>2</w:t>
+        </w:r>
+      </w:fldSimple>
+      <w:r>
+        <w:t>: Quản lý và khai thác</w:t>
+      </w:r>
+    </w:p>
+    <w:p>
+      <w:pPr>
+        <w:keepNext/>
+      </w:pPr>
+      <w:r>
+        <w:rPr>
+          <w:noProof/>
+        </w:rPr>
+        <w:lastRenderedPageBreak/>
+        <w:drawing>
+          <wp:inline distT="0" distB="0" distL="0" distR="0" wp14:anchorId="7EFF606B" wp14:editId="2622D645">
+            <wp:extent cx="5581650" cy="5429250"/>
+            <wp:effectExtent l="0" t="0" r="0" b="0"/>
+            <wp:docPr id="3" name="Picture 3"/>
+            <wp:cNvGraphicFramePr>
+              <a:graphicFrameLocks xmlns:a="http://schemas.openxmlformats.org/drawingml/2006/main" noChangeAspect="1"/>
+            </wp:cNvGraphicFramePr>
+            <a:graphic xmlns:a="http://schemas.openxmlformats.org/drawingml/2006/main">
+              <a:graphicData uri="http://schemas.openxmlformats.org/drawingml/2006/picture">
+                <pic:pic xmlns:pic="http://schemas.openxmlformats.org/drawingml/2006/picture">
+                  <pic:nvPicPr>
+                    <pic:cNvPr id="0" name="Picture 3"/>
+                    <pic:cNvPicPr>
+                      <a:picLocks noChangeAspect="1" noChangeArrowheads="1"/>
+                    </pic:cNvPicPr>
+                  </pic:nvPicPr>
+                  <pic:blipFill>
+                    <a:blip r:embed="rId11">
+                      <a:extLst>
+                        <a:ext uri="{28A0092B-C50C-407E-A947-70E740481C1C}">
+                          <a14:useLocalDpi xmlns:a14="http://schemas.microsoft.com/office/drawing/2010/main" val="0"/>
+                        </a:ext>
+                      </a:extLst>
+                    </a:blip>
+                    <a:srcRect/>
+                    <a:stretch>
+                      <a:fillRect/>
+                    </a:stretch>
+                  </pic:blipFill>
+                  <pic:spPr bwMode="auto">
+                    <a:xfrm>
+                      <a:off x="0" y="0"/>
+                      <a:ext cx="5581650" cy="5429250"/>
+                    </a:xfrm>
+                    <a:prstGeom prst="rect">
+                      <a:avLst/>
+                    </a:prstGeom>
+                    <a:noFill/>
+                    <a:ln>
+                      <a:noFill/>
+                    </a:ln>
+                  </pic:spPr>
+                </pic:pic>
+              </a:graphicData>
+            </a:graphic>
+          </wp:inline>
+        </w:drawing>
+      </w:r>
+    </w:p>
+    <w:p>
+      <w:pPr>
+        <w:pStyle w:val="Caption"/>
+      </w:pPr>
+      <w:r>
+        <w:t xml:space="preserve">Hình </w:t>
+      </w:r>
+      <w:fldSimple w:instr=" SEQ Hình \* ARABIC ">
+        <w:r>
+          <w:rPr>
+            <w:noProof/>
+          </w:rPr>
+          <w:t>3</w:t>
+        </w:r>
+      </w:fldSimple>
+      <w:r>
+        <w:t>: Lập báo cáo thống kê</w:t>
+      </w:r>
+    </w:p>
+    <w:p>
+      <w:pPr>
+        <w:rPr>
+          <w:rFonts w:ascii="Times New Roman" w:hAnsi="Times New Roman" w:cs="Times New Roman"/>
+          <w:sz w:val="26"/>
+          <w:szCs w:val="26"/>
+        </w:rPr>
+      </w:pPr>
+      <w:r>
+        <w:rPr>
+          <w:rFonts w:ascii="Times New Roman" w:hAnsi="Times New Roman" w:cs="Times New Roman"/>
+          <w:sz w:val="26"/>
+          <w:szCs w:val="26"/>
+        </w:rPr>
+        <w:t>Sơ đồ lớp</w:t>
+      </w:r>
+    </w:p>
+    <w:p>
+      <w:pPr>
+        <w:keepNext/>
+      </w:pPr>
+      <w:r>
+        <w:rPr>
+          <w:rFonts w:ascii="Times New Roman" w:hAnsi="Times New Roman" w:cs="Times New Roman"/>
+          <w:noProof/>
+          <w:sz w:val="26"/>
+          <w:szCs w:val="26"/>
+        </w:rPr>
+        <w:lastRenderedPageBreak/>
+        <w:drawing>
+          <wp:inline distT="0" distB="0" distL="0" distR="0" wp14:anchorId="41E0FD66" wp14:editId="6F65FE1B">
+            <wp:extent cx="5732145" cy="4787871"/>
+            <wp:effectExtent l="0" t="0" r="0" b="0"/>
+            <wp:docPr id="4" name="Picture 4"/>
+            <wp:cNvGraphicFramePr>
+              <a:graphicFrameLocks xmlns:a="http://schemas.openxmlformats.org/drawingml/2006/main" noChangeAspect="1"/>
+            </wp:cNvGraphicFramePr>
+            <a:graphic xmlns:a="http://schemas.openxmlformats.org/drawingml/2006/main">
+              <a:graphicData uri="http://schemas.openxmlformats.org/drawingml/2006/picture">
+                <pic:pic xmlns:pic="http://schemas.openxmlformats.org/drawingml/2006/picture">
+                  <pic:nvPicPr>
+                    <pic:cNvPr id="0" name="Picture 4"/>
+                    <pic:cNvPicPr>
+                      <a:picLocks noChangeAspect="1" noChangeArrowheads="1"/>
+                    </pic:cNvPicPr>
+                  </pic:nvPicPr>
+                  <pic:blipFill>
+                    <a:blip r:embed="rId12">
+                      <a:extLst>
+                        <a:ext uri="{28A0092B-C50C-407E-A947-70E740481C1C}">
+                          <a14:useLocalDpi xmlns:a14="http://schemas.microsoft.com/office/drawing/2010/main" val="0"/>
+                        </a:ext>
+                      </a:extLst>
+                    </a:blip>
+                    <a:srcRect/>
+                    <a:stretch>
+                      <a:fillRect/>
+                    </a:stretch>
+                  </pic:blipFill>
+                  <pic:spPr bwMode="auto">
+                    <a:xfrm>
+                      <a:off x="0" y="0"/>
+                      <a:ext cx="5732145" cy="4787871"/>
+                    </a:xfrm>
+                    <a:prstGeom prst="rect">
+                      <a:avLst/>
+                    </a:prstGeom>
+                    <a:noFill/>
+                    <a:ln>
+                      <a:noFill/>
+                    </a:ln>
+                  </pic:spPr>
+                </pic:pic>
+              </a:graphicData>
+            </a:graphic>
+          </wp:inline>
+        </w:drawing>
+      </w:r>
+    </w:p>
+    <w:p>
+      <w:pPr>
+        <w:pStyle w:val="Caption"/>
+        <w:rPr>
+          <w:rFonts w:cs="Times New Roman"/>
+          <w:szCs w:val="26"/>
+        </w:rPr>
+      </w:pPr>
+      <w:r>
+        <w:t xml:space="preserve">Hình </w:t>
+      </w:r>
+      <w:fldSimple w:instr=" SEQ Hình \* ARABIC ">
+        <w:r>
+          <w:rPr>
+            <w:noProof/>
+          </w:rPr>
+          <w:t>4</w:t>
+        </w:r>
+      </w:fldSimple>
+      <w:r>
+        <w:t>: Sơ đồ lớp</w:t>
+      </w:r>
+    </w:p>
+    <w:p>
+      <w:pPr>
+        <w:rPr>
+          <w:rFonts w:ascii="Times New Roman" w:hAnsi="Times New Roman" w:cs="Times New Roman"/>
+          <w:sz w:val="26"/>
+          <w:szCs w:val="26"/>
+        </w:rPr>
+      </w:pPr>
+      <w:r>
+        <w:rPr>
+          <w:rFonts w:ascii="Times New Roman" w:hAnsi="Times New Roman" w:cs="Times New Roman"/>
+          <w:sz w:val="26"/>
+          <w:szCs w:val="26"/>
+        </w:rPr>
+        <w:t>PHÂN TÍCH THIẾT KẾ CHƯƠNG TRÌNH</w:t>
+      </w:r>
       <w:bookmarkStart w:id="0" w:name="_GoBack"/>
       <w:bookmarkEnd w:id="0"/>
-    </w:p>
-    <w:p>
-      <w:pPr>
-        <w:rPr>
-          <w:rFonts w:ascii="Times New Roman" w:hAnsi="Times New Roman" w:cs="Times New Roman"/>
-          <w:sz w:val="26"/>
-          <w:szCs w:val="26"/>
-        </w:rPr>
-      </w:pPr>
-      <w:r>
-        <w:rPr>
-          <w:rFonts w:ascii="Times New Roman" w:hAnsi="Times New Roman" w:cs="Times New Roman"/>
-          <w:sz w:val="26"/>
-          <w:szCs w:val="26"/>
-        </w:rPr>
-        <w:t>PHÂN TÍCH HỆ THỐNG</w:t>
-      </w:r>
-    </w:p>
-    <w:p>
-      <w:pPr>
-        <w:rPr>
-          <w:rFonts w:ascii="Times New Roman" w:hAnsi="Times New Roman" w:cs="Times New Roman"/>
-          <w:sz w:val="26"/>
-          <w:szCs w:val="26"/>
-        </w:rPr>
-      </w:pPr>
-      <w:r>
-        <w:rPr>
-          <w:rFonts w:ascii="Times New Roman" w:hAnsi="Times New Roman" w:cs="Times New Roman"/>
-          <w:sz w:val="26"/>
-          <w:szCs w:val="26"/>
-        </w:rPr>
-        <w:t>PHÂN TÍCH THIẾT KẾ CHƯƠNG TRÌNH</w:t>
-      </w:r>
     </w:p>
     <w:p>
       <w:pPr>
@@ -6389,6 +6669,55 @@
       <w:vertAlign w:val="superscript"/>
     </w:rPr>
   </w:style>
+  <w:style w:type="paragraph" w:styleId="BalloonText">
+    <w:name w:val="Balloon Text"/>
+    <w:basedOn w:val="Normal"/>
+    <w:link w:val="BalloonTextChar"/>
+    <w:uiPriority w:val="99"/>
+    <w:semiHidden/>
+    <w:unhideWhenUsed/>
+    <w:rsid w:val="00171FB7"/>
+    <w:pPr>
+      <w:spacing w:after="0" w:line="240" w:lineRule="auto"/>
+    </w:pPr>
+    <w:rPr>
+      <w:rFonts w:ascii="Tahoma" w:hAnsi="Tahoma" w:cs="Tahoma"/>
+      <w:sz w:val="16"/>
+      <w:szCs w:val="16"/>
+    </w:rPr>
+  </w:style>
+  <w:style w:type="character" w:customStyle="1" w:styleId="BalloonTextChar">
+    <w:name w:val="Balloon Text Char"/>
+    <w:basedOn w:val="DefaultParagraphFont"/>
+    <w:link w:val="BalloonText"/>
+    <w:uiPriority w:val="99"/>
+    <w:semiHidden/>
+    <w:rsid w:val="00171FB7"/>
+    <w:rPr>
+      <w:rFonts w:ascii="Tahoma" w:hAnsi="Tahoma" w:cs="Tahoma"/>
+      <w:sz w:val="16"/>
+      <w:szCs w:val="16"/>
+    </w:rPr>
+  </w:style>
+  <w:style w:type="paragraph" w:styleId="Caption">
+    <w:name w:val="caption"/>
+    <w:basedOn w:val="Normal"/>
+    <w:next w:val="Normal"/>
+    <w:uiPriority w:val="35"/>
+    <w:unhideWhenUsed/>
+    <w:qFormat/>
+    <w:rsid w:val="00171FB7"/>
+    <w:pPr>
+      <w:spacing w:line="240" w:lineRule="auto"/>
+    </w:pPr>
+    <w:rPr>
+      <w:rFonts w:ascii="Times New Roman" w:hAnsi="Times New Roman"/>
+      <w:bCs/>
+      <w:color w:val="4F81BD" w:themeColor="accent1"/>
+      <w:sz w:val="26"/>
+      <w:szCs w:val="18"/>
+    </w:rPr>
+  </w:style>
 </w:styles>
 </file>
 
@@ -6616,6 +6945,55 @@
     <w:rsid w:val="00B01145"/>
     <w:rPr>
       <w:vertAlign w:val="superscript"/>
+    </w:rPr>
+  </w:style>
+  <w:style w:type="paragraph" w:styleId="BalloonText">
+    <w:name w:val="Balloon Text"/>
+    <w:basedOn w:val="Normal"/>
+    <w:link w:val="BalloonTextChar"/>
+    <w:uiPriority w:val="99"/>
+    <w:semiHidden/>
+    <w:unhideWhenUsed/>
+    <w:rsid w:val="00171FB7"/>
+    <w:pPr>
+      <w:spacing w:after="0" w:line="240" w:lineRule="auto"/>
+    </w:pPr>
+    <w:rPr>
+      <w:rFonts w:ascii="Tahoma" w:hAnsi="Tahoma" w:cs="Tahoma"/>
+      <w:sz w:val="16"/>
+      <w:szCs w:val="16"/>
+    </w:rPr>
+  </w:style>
+  <w:style w:type="character" w:customStyle="1" w:styleId="BalloonTextChar">
+    <w:name w:val="Balloon Text Char"/>
+    <w:basedOn w:val="DefaultParagraphFont"/>
+    <w:link w:val="BalloonText"/>
+    <w:uiPriority w:val="99"/>
+    <w:semiHidden/>
+    <w:rsid w:val="00171FB7"/>
+    <w:rPr>
+      <w:rFonts w:ascii="Tahoma" w:hAnsi="Tahoma" w:cs="Tahoma"/>
+      <w:sz w:val="16"/>
+      <w:szCs w:val="16"/>
+    </w:rPr>
+  </w:style>
+  <w:style w:type="paragraph" w:styleId="Caption">
+    <w:name w:val="caption"/>
+    <w:basedOn w:val="Normal"/>
+    <w:next w:val="Normal"/>
+    <w:uiPriority w:val="35"/>
+    <w:unhideWhenUsed/>
+    <w:qFormat/>
+    <w:rsid w:val="00171FB7"/>
+    <w:pPr>
+      <w:spacing w:line="240" w:lineRule="auto"/>
+    </w:pPr>
+    <w:rPr>
+      <w:rFonts w:ascii="Times New Roman" w:hAnsi="Times New Roman"/>
+      <w:bCs/>
+      <w:color w:val="4F81BD" w:themeColor="accent1"/>
+      <w:sz w:val="26"/>
+      <w:szCs w:val="18"/>
     </w:rPr>
   </w:style>
 </w:styles>
@@ -6904,4 +7282,16 @@
   <a:objectDefaults/>
   <a:extraClrSchemeLst/>
 </a:theme>
+</file>
+
+<file path=customXml/item1.xml><?xml version="1.0" encoding="utf-8"?>
+<b:Sources xmlns:b="http://schemas.openxmlformats.org/officeDocument/2006/bibliography" xmlns="http://schemas.openxmlformats.org/officeDocument/2006/bibliography" SelectedStyle="\APA.XSL" StyleName="APA"/>
+</file>
+
+<file path=customXml/itemProps1.xml><?xml version="1.0" encoding="utf-8"?>
+<ds:datastoreItem xmlns:ds="http://schemas.openxmlformats.org/officeDocument/2006/customXml" ds:itemID="{418A3059-DD74-4AB1-AAFD-DCA45FB2C63F}">
+  <ds:schemaRefs>
+    <ds:schemaRef ds:uri="http://schemas.openxmlformats.org/officeDocument/2006/bibliography"/>
+  </ds:schemaRefs>
+</ds:datastoreItem>
 </file>
</xml_diff>